<commit_message>
Added Vico final draft.
</commit_message>
<xml_diff>
--- a/AntiRats2/FinalDrafts/Eliot.docx
+++ b/AntiRats2/FinalDrafts/Eliot.docx
@@ -95,7 +95,7 @@
         <w:rPr>
           <w:rFonts w:ascii="Times New Roman" w:hAnsi="Times New Roman" w:cs="Times New Roman"/>
         </w:rPr>
-        <w:t>69</w:t>
+        <w:t>15</w:t>
       </w:r>
       <w:r>
         <w:rPr>
@@ -123,10 +123,42 @@
     <w:p>
       <w:pPr>
         <w:spacing w:line="480" w:lineRule="auto"/>
-        <w:rPr>
-          <w:rFonts w:ascii="Times New Roman" w:hAnsi="Times New Roman" w:cs="Times New Roman"/>
-        </w:rPr>
-      </w:pPr>
+        <w:ind w:firstLine="720"/>
+        <w:rPr>
+          <w:rFonts w:ascii="Times New Roman" w:hAnsi="Times New Roman" w:cs="Times New Roman"/>
+        </w:rPr>
+      </w:pPr>
+      <w:r>
+        <w:rPr>
+          <w:rFonts w:ascii="Times New Roman" w:hAnsi="Times New Roman" w:cs="Times New Roman"/>
+        </w:rPr>
+        <w:t xml:space="preserve">For the Victorians, “rationalists” come in three overlapping waves: </w:t>
+      </w:r>
+      <w:r>
+        <w:rPr>
+          <w:rFonts w:ascii="Times New Roman" w:hAnsi="Times New Roman" w:cs="Times New Roman"/>
+        </w:rPr>
+        <w:t>first, they are German Biblical scholars explaining away miracles; then, they are Anglican theologians grounding Christianity in reason and conscience instead of scripture; last, by the 1860s, they represent a broad reform movement shaping a more educated, tolerant, and prosperous Europe</w:t>
+      </w:r>
+      <w:r>
+        <w:rPr>
+          <w:rFonts w:ascii="Times New Roman" w:hAnsi="Times New Roman" w:cs="Times New Roman"/>
+        </w:rPr>
+        <w:t>.</w:t>
+      </w:r>
+      <w:r>
+        <w:rPr>
+          <w:rStyle w:val="EndnoteReference"/>
+          <w:rFonts w:ascii="Times New Roman" w:hAnsi="Times New Roman" w:cs="Times New Roman"/>
+        </w:rPr>
+        <w:endnoteReference w:id="1"/>
+      </w:r>
+      <w:r>
+        <w:rPr>
+          <w:rFonts w:ascii="Times New Roman" w:hAnsi="Times New Roman" w:cs="Times New Roman"/>
+        </w:rPr>
+        <w:t xml:space="preserve"> In her 1865 essay “The Influence of Rationalism,” George Eliot</w:t>
+      </w:r>
       <w:r>
         <w:rPr>
           <w:rFonts w:ascii="Times New Roman" w:hAnsi="Times New Roman" w:cs="Times New Roman"/>
@@ -137,109 +169,20 @@
         <w:rPr>
           <w:rFonts w:ascii="Times New Roman" w:hAnsi="Times New Roman" w:cs="Times New Roman"/>
         </w:rPr>
-        <w:t>Amid the</w:t>
-      </w:r>
-      <w:r>
-        <w:rPr>
-          <w:rFonts w:ascii="Times New Roman" w:hAnsi="Times New Roman" w:cs="Times New Roman"/>
-        </w:rPr>
-        <w:t xml:space="preserve"> nineteenth-century</w:t>
-      </w:r>
-      <w:r>
-        <w:rPr>
-          <w:rFonts w:ascii="Times New Roman" w:hAnsi="Times New Roman" w:cs="Times New Roman"/>
-        </w:rPr>
-        <w:t xml:space="preserve"> debate over</w:t>
-      </w:r>
-      <w:r>
-        <w:rPr>
-          <w:rFonts w:ascii="Times New Roman" w:hAnsi="Times New Roman" w:cs="Times New Roman"/>
-        </w:rPr>
-        <w:t xml:space="preserve"> rationalism, </w:t>
-      </w:r>
-      <w:r>
-        <w:rPr>
-          <w:rFonts w:ascii="Times New Roman" w:hAnsi="Times New Roman" w:cs="Times New Roman"/>
-        </w:rPr>
-        <w:t xml:space="preserve">George Eliot defines its limits. </w:t>
-      </w:r>
-      <w:r>
-        <w:rPr>
-          <w:rFonts w:ascii="Times New Roman" w:hAnsi="Times New Roman" w:cs="Times New Roman"/>
-        </w:rPr>
-        <w:t>For the Victorians, “rationalists” c</w:t>
-      </w:r>
-      <w:r>
-        <w:rPr>
-          <w:rFonts w:ascii="Times New Roman" w:hAnsi="Times New Roman" w:cs="Times New Roman"/>
-        </w:rPr>
-        <w:t>o</w:t>
-      </w:r>
-      <w:r>
-        <w:rPr>
-          <w:rFonts w:ascii="Times New Roman" w:hAnsi="Times New Roman" w:cs="Times New Roman"/>
-        </w:rPr>
-        <w:t xml:space="preserve">me in three overlapping waves: </w:t>
-      </w:r>
-      <w:r>
-        <w:rPr>
-          <w:rFonts w:ascii="Times New Roman" w:hAnsi="Times New Roman" w:cs="Times New Roman"/>
-        </w:rPr>
-        <w:t xml:space="preserve">first, </w:t>
-      </w:r>
-      <w:r>
-        <w:rPr>
-          <w:rFonts w:ascii="Times New Roman" w:hAnsi="Times New Roman" w:cs="Times New Roman"/>
-        </w:rPr>
-        <w:t xml:space="preserve">they </w:t>
-      </w:r>
-      <w:r>
-        <w:rPr>
-          <w:rFonts w:ascii="Times New Roman" w:hAnsi="Times New Roman" w:cs="Times New Roman"/>
-        </w:rPr>
-        <w:t>are German Biblical scholars explaining away miracles</w:t>
-      </w:r>
-      <w:r>
-        <w:rPr>
-          <w:rFonts w:ascii="Times New Roman" w:hAnsi="Times New Roman" w:cs="Times New Roman"/>
-        </w:rPr>
-        <w:t>; then, they</w:t>
-      </w:r>
-      <w:r>
-        <w:rPr>
-          <w:rFonts w:ascii="Times New Roman" w:hAnsi="Times New Roman" w:cs="Times New Roman"/>
-        </w:rPr>
-        <w:t xml:space="preserve"> are Anglican theologians grounding Christianity in reason and conscience instead of </w:t>
-      </w:r>
-      <w:r>
-        <w:rPr>
-          <w:rFonts w:ascii="Times New Roman" w:hAnsi="Times New Roman" w:cs="Times New Roman"/>
-        </w:rPr>
-        <w:t>scripture</w:t>
-      </w:r>
-      <w:r>
-        <w:rPr>
-          <w:rFonts w:ascii="Times New Roman" w:hAnsi="Times New Roman" w:cs="Times New Roman"/>
-        </w:rPr>
-        <w:t xml:space="preserve">; last, </w:t>
-      </w:r>
-      <w:r>
-        <w:rPr>
-          <w:rFonts w:ascii="Times New Roman" w:hAnsi="Times New Roman" w:cs="Times New Roman"/>
-        </w:rPr>
-        <w:t>by</w:t>
-      </w:r>
-      <w:r>
-        <w:rPr>
-          <w:rFonts w:ascii="Times New Roman" w:hAnsi="Times New Roman" w:cs="Times New Roman"/>
-        </w:rPr>
-        <w:t xml:space="preserve"> the 1860s, </w:t>
-      </w:r>
-      <w:r>
-        <w:rPr>
-          <w:rFonts w:ascii="Times New Roman" w:hAnsi="Times New Roman" w:cs="Times New Roman"/>
-        </w:rPr>
-        <w:t>they</w:t>
+        <w:t>clarifies</w:t>
+      </w:r>
+      <w:r>
+        <w:rPr>
+          <w:rFonts w:ascii="Times New Roman" w:hAnsi="Times New Roman" w:cs="Times New Roman"/>
+        </w:rPr>
+        <w:t xml:space="preserve"> this “great subject” in the mind of the “general reader.”</w:t>
+      </w:r>
+      <w:r>
+        <w:rPr>
+          <w:rStyle w:val="EndnoteReference"/>
+          <w:rFonts w:ascii="Times New Roman" w:hAnsi="Times New Roman" w:cs="Times New Roman"/>
+        </w:rPr>
+        <w:endnoteReference w:id="2"/>
       </w:r>
       <w:r>
         <w:rPr>
@@ -251,57 +194,94 @@
         <w:rPr>
           <w:rFonts w:ascii="Times New Roman" w:hAnsi="Times New Roman" w:cs="Times New Roman"/>
         </w:rPr>
-        <w:t>represent</w:t>
-      </w:r>
-      <w:r>
-        <w:rPr>
-          <w:rFonts w:ascii="Times New Roman" w:hAnsi="Times New Roman" w:cs="Times New Roman"/>
-        </w:rPr>
-        <w:t xml:space="preserve"> a broad</w:t>
-      </w:r>
-      <w:r>
-        <w:rPr>
-          <w:rFonts w:ascii="Times New Roman" w:hAnsi="Times New Roman" w:cs="Times New Roman"/>
-        </w:rPr>
-        <w:t xml:space="preserve"> reform movement </w:t>
-      </w:r>
-      <w:r>
-        <w:rPr>
-          <w:rFonts w:ascii="Times New Roman" w:hAnsi="Times New Roman" w:cs="Times New Roman"/>
-        </w:rPr>
-        <w:t>shaping</w:t>
-      </w:r>
-      <w:r>
-        <w:rPr>
-          <w:rFonts w:ascii="Times New Roman" w:hAnsi="Times New Roman" w:cs="Times New Roman"/>
-        </w:rPr>
-        <w:t xml:space="preserve"> a more educated, tolerant, and prosperous Europe</w:t>
-      </w:r>
-      <w:r>
-        <w:rPr>
-          <w:rFonts w:ascii="Times New Roman" w:hAnsi="Times New Roman" w:cs="Times New Roman"/>
-        </w:rPr>
-        <w:t>.</w:t>
-      </w:r>
-      <w:r>
-        <w:rPr>
-          <w:rStyle w:val="EndnoteReference"/>
-          <w:rFonts w:ascii="Times New Roman" w:hAnsi="Times New Roman" w:cs="Times New Roman"/>
-        </w:rPr>
-        <w:endnoteReference w:id="1"/>
-      </w:r>
-      <w:r>
-        <w:rPr>
-          <w:rFonts w:ascii="Times New Roman" w:hAnsi="Times New Roman" w:cs="Times New Roman"/>
-        </w:rPr>
-        <w:t xml:space="preserve"> Eliot’s 1865 essay “The Influence of Rationalism” addresses this “great subject” in the mind of the “general reader.”</w:t>
-      </w:r>
-      <w:r>
-        <w:rPr>
-          <w:rStyle w:val="EndnoteReference"/>
-          <w:rFonts w:ascii="Times New Roman" w:hAnsi="Times New Roman" w:cs="Times New Roman"/>
-        </w:rPr>
-        <w:endnoteReference w:id="2"/>
+        <w:t xml:space="preserve">Nobody in England is more qualified or </w:t>
+      </w:r>
+      <w:r>
+        <w:rPr>
+          <w:rFonts w:ascii="Times New Roman" w:hAnsi="Times New Roman" w:cs="Times New Roman"/>
+          <w:i/>
+        </w:rPr>
+        <w:t>au courant</w:t>
+      </w:r>
+      <w:r>
+        <w:rPr>
+          <w:rFonts w:ascii="Times New Roman" w:hAnsi="Times New Roman" w:cs="Times New Roman"/>
+        </w:rPr>
+        <w:t>. Before becoming George Eliot, Marian Evans translated the rationalist classics into English:</w:t>
+      </w:r>
+      <w:r>
+        <w:rPr>
+          <w:rFonts w:ascii="Times New Roman" w:hAnsi="Times New Roman" w:cs="Times New Roman"/>
+        </w:rPr>
+        <w:t xml:space="preserve"> Baruch Spinoza’s </w:t>
+      </w:r>
+      <w:proofErr w:type="spellStart"/>
+      <w:r>
+        <w:rPr>
+          <w:rFonts w:ascii="Times New Roman" w:hAnsi="Times New Roman" w:cs="Times New Roman"/>
+          <w:i/>
+        </w:rPr>
+        <w:t>Theologico</w:t>
+      </w:r>
+      <w:proofErr w:type="spellEnd"/>
+      <w:r>
+        <w:rPr>
+          <w:rFonts w:ascii="Times New Roman" w:hAnsi="Times New Roman" w:cs="Times New Roman"/>
+          <w:i/>
+        </w:rPr>
+        <w:t>-Political Treatise</w:t>
+      </w:r>
+      <w:r>
+        <w:rPr>
+          <w:rFonts w:ascii="Times New Roman" w:hAnsi="Times New Roman" w:cs="Times New Roman"/>
+        </w:rPr>
+        <w:t xml:space="preserve"> (in 1843), David Friedrich Strauss’s </w:t>
+      </w:r>
+      <w:r>
+        <w:rPr>
+          <w:rFonts w:ascii="Times New Roman" w:hAnsi="Times New Roman" w:cs="Times New Roman"/>
+          <w:i/>
+        </w:rPr>
+        <w:t>The Life of Jesus</w:t>
+      </w:r>
+      <w:r>
+        <w:rPr>
+          <w:rFonts w:ascii="Times New Roman" w:hAnsi="Times New Roman" w:cs="Times New Roman"/>
+        </w:rPr>
+        <w:t xml:space="preserve"> (in 1846), Ludwig Feuerbach’s </w:t>
+      </w:r>
+      <w:r>
+        <w:rPr>
+          <w:rFonts w:ascii="Times New Roman" w:hAnsi="Times New Roman" w:cs="Times New Roman"/>
+          <w:i/>
+        </w:rPr>
+        <w:t>The Essence of Christianity</w:t>
+      </w:r>
+      <w:r>
+        <w:rPr>
+          <w:rFonts w:ascii="Times New Roman" w:hAnsi="Times New Roman" w:cs="Times New Roman"/>
+        </w:rPr>
+        <w:t xml:space="preserve"> (in 1854), and Spinoza’s </w:t>
+      </w:r>
+      <w:r>
+        <w:rPr>
+          <w:rFonts w:ascii="Times New Roman" w:hAnsi="Times New Roman" w:cs="Times New Roman"/>
+          <w:i/>
+        </w:rPr>
+        <w:t>Ethics</w:t>
+      </w:r>
+      <w:r>
+        <w:rPr>
+          <w:rFonts w:ascii="Times New Roman" w:hAnsi="Times New Roman" w:cs="Times New Roman"/>
+        </w:rPr>
+        <w:t xml:space="preserve"> (in 1856).</w:t>
+      </w:r>
+      <w:r>
+        <w:rPr>
+          <w:rStyle w:val="EndnoteReference"/>
+          <w:rFonts w:ascii="Times New Roman" w:hAnsi="Times New Roman" w:cs="Times New Roman"/>
+        </w:rPr>
+        <w:endnoteReference w:id="3"/>
       </w:r>
       <w:r>
         <w:rPr>
@@ -313,94 +293,50 @@
         <w:rPr>
           <w:rFonts w:ascii="Times New Roman" w:hAnsi="Times New Roman" w:cs="Times New Roman"/>
         </w:rPr>
-        <w:t xml:space="preserve">Nobody in England is more qualified or </w:t>
-      </w:r>
-      <w:r>
-        <w:rPr>
-          <w:rFonts w:ascii="Times New Roman" w:hAnsi="Times New Roman" w:cs="Times New Roman"/>
-          <w:i/>
-        </w:rPr>
-        <w:t>au courant</w:t>
-      </w:r>
-      <w:r>
-        <w:rPr>
-          <w:rFonts w:ascii="Times New Roman" w:hAnsi="Times New Roman" w:cs="Times New Roman"/>
-        </w:rPr>
-        <w:t>. Before becoming George Eliot, Marian Evans translated the rationalist classics into English:</w:t>
-      </w:r>
-      <w:r>
-        <w:rPr>
-          <w:rFonts w:ascii="Times New Roman" w:hAnsi="Times New Roman" w:cs="Times New Roman"/>
-        </w:rPr>
-        <w:t xml:space="preserve"> Baruch Spinoza’s </w:t>
-      </w:r>
-      <w:proofErr w:type="spellStart"/>
-      <w:r>
-        <w:rPr>
-          <w:rFonts w:ascii="Times New Roman" w:hAnsi="Times New Roman" w:cs="Times New Roman"/>
-          <w:i/>
-        </w:rPr>
-        <w:t>Theologico</w:t>
-      </w:r>
-      <w:proofErr w:type="spellEnd"/>
-      <w:r>
-        <w:rPr>
-          <w:rFonts w:ascii="Times New Roman" w:hAnsi="Times New Roman" w:cs="Times New Roman"/>
-          <w:i/>
-        </w:rPr>
-        <w:t>-Political Treatise</w:t>
-      </w:r>
-      <w:r>
-        <w:rPr>
-          <w:rFonts w:ascii="Times New Roman" w:hAnsi="Times New Roman" w:cs="Times New Roman"/>
-        </w:rPr>
-        <w:t xml:space="preserve"> (in 1843), David Friedrich Strauss’s </w:t>
-      </w:r>
-      <w:r>
-        <w:rPr>
-          <w:rFonts w:ascii="Times New Roman" w:hAnsi="Times New Roman" w:cs="Times New Roman"/>
-          <w:i/>
-        </w:rPr>
-        <w:t>The Life of Jesus</w:t>
-      </w:r>
-      <w:r>
-        <w:rPr>
-          <w:rFonts w:ascii="Times New Roman" w:hAnsi="Times New Roman" w:cs="Times New Roman"/>
-        </w:rPr>
-        <w:t xml:space="preserve"> (in 1846), Ludwig Feuerbach’s </w:t>
-      </w:r>
-      <w:r>
-        <w:rPr>
-          <w:rFonts w:ascii="Times New Roman" w:hAnsi="Times New Roman" w:cs="Times New Roman"/>
-          <w:i/>
-        </w:rPr>
-        <w:t>The Essence of Christianity</w:t>
-      </w:r>
-      <w:r>
-        <w:rPr>
-          <w:rFonts w:ascii="Times New Roman" w:hAnsi="Times New Roman" w:cs="Times New Roman"/>
-        </w:rPr>
-        <w:t xml:space="preserve"> (in 1854), and Spinoza’s </w:t>
-      </w:r>
-      <w:r>
-        <w:rPr>
-          <w:rFonts w:ascii="Times New Roman" w:hAnsi="Times New Roman" w:cs="Times New Roman"/>
-          <w:i/>
-        </w:rPr>
-        <w:t>Ethics</w:t>
-      </w:r>
-      <w:r>
-        <w:rPr>
-          <w:rFonts w:ascii="Times New Roman" w:hAnsi="Times New Roman" w:cs="Times New Roman"/>
-        </w:rPr>
-        <w:t xml:space="preserve"> (in 1856).</w:t>
-      </w:r>
-      <w:r>
-        <w:rPr>
-          <w:rStyle w:val="EndnoteReference"/>
-          <w:rFonts w:ascii="Times New Roman" w:hAnsi="Times New Roman" w:cs="Times New Roman"/>
-        </w:rPr>
-        <w:endnoteReference w:id="3"/>
+        <w:t xml:space="preserve">In her essay, Eliot argues that rationalism is the fashionable opinion that the universe is completely governed by regular laws, increasingly known to science, as opposed to random chance or supernatural interventions. Moreover, human action is governed by these same laws, </w:t>
+      </w:r>
+      <w:r>
+        <w:rPr>
+          <w:rFonts w:ascii="Times New Roman" w:hAnsi="Times New Roman" w:cs="Times New Roman"/>
+        </w:rPr>
+        <w:t>whether understood or not</w:t>
+      </w:r>
+      <w:r>
+        <w:rPr>
+          <w:rFonts w:ascii="Times New Roman" w:hAnsi="Times New Roman" w:cs="Times New Roman"/>
+        </w:rPr>
+        <w:t>, as opposed to agent-causal free will.</w:t>
+      </w:r>
+      <w:r>
+        <w:rPr>
+          <w:rFonts w:ascii="Times New Roman" w:hAnsi="Times New Roman" w:cs="Times New Roman"/>
+        </w:rPr>
+        <w:t xml:space="preserve"> Since Eliot shares this fashionable opinion, she can be overlooked as a critic of rationalism</w:t>
+      </w:r>
+      <w:r>
+        <w:rPr>
+          <w:rFonts w:ascii="Times New Roman" w:hAnsi="Times New Roman" w:cs="Times New Roman"/>
+        </w:rPr>
+        <w:t>. Yet the fact that “no one was more thoroughly abreast of the newest thought” in England</w:t>
+      </w:r>
+      <w:r>
+        <w:rPr>
+          <w:rFonts w:ascii="Times New Roman" w:hAnsi="Times New Roman" w:cs="Times New Roman"/>
+        </w:rPr>
+        <w:t xml:space="preserve">, as Basil Willey recognized seventy years ago, </w:t>
+      </w:r>
+      <w:r>
+        <w:rPr>
+          <w:rFonts w:ascii="Times New Roman" w:hAnsi="Times New Roman" w:cs="Times New Roman"/>
+        </w:rPr>
+        <w:t>lends her criticism special weight.</w:t>
+      </w:r>
+      <w:r>
+        <w:rPr>
+          <w:rStyle w:val="EndnoteReference"/>
+          <w:rFonts w:ascii="Times New Roman" w:hAnsi="Times New Roman" w:cs="Times New Roman"/>
+        </w:rPr>
+        <w:endnoteReference w:id="4"/>
       </w:r>
       <w:r>
         <w:rPr>
@@ -412,50 +348,14 @@
         <w:rPr>
           <w:rFonts w:ascii="Times New Roman" w:hAnsi="Times New Roman" w:cs="Times New Roman"/>
         </w:rPr>
-        <w:t xml:space="preserve">In her essay, Eliot argues that rationalism is the fashionable opinion that the universe is completely governed by regular laws, increasingly known to science, as opposed to random chance or supernatural interventions. Moreover, human action is governed by these same laws, </w:t>
-      </w:r>
-      <w:r>
-        <w:rPr>
-          <w:rFonts w:ascii="Times New Roman" w:hAnsi="Times New Roman" w:cs="Times New Roman"/>
-        </w:rPr>
-        <w:t>whether understood or not</w:t>
-      </w:r>
-      <w:r>
-        <w:rPr>
-          <w:rFonts w:ascii="Times New Roman" w:hAnsi="Times New Roman" w:cs="Times New Roman"/>
-        </w:rPr>
-        <w:t>, as opposed to agent-causal free will.</w:t>
-      </w:r>
-      <w:r>
-        <w:rPr>
-          <w:rFonts w:ascii="Times New Roman" w:hAnsi="Times New Roman" w:cs="Times New Roman"/>
-        </w:rPr>
-        <w:t xml:space="preserve"> Since Eliot shares this fashionable opinion, she can be overlooked as a critic of rationalism</w:t>
-      </w:r>
-      <w:r>
-        <w:rPr>
-          <w:rFonts w:ascii="Times New Roman" w:hAnsi="Times New Roman" w:cs="Times New Roman"/>
-        </w:rPr>
-        <w:t>. Yet the fact that “no one was more thoroughly abreast of the newest thought” in England</w:t>
-      </w:r>
-      <w:r>
-        <w:rPr>
-          <w:rFonts w:ascii="Times New Roman" w:hAnsi="Times New Roman" w:cs="Times New Roman"/>
-        </w:rPr>
-        <w:t xml:space="preserve">, as Basil Willey recognized seventy years ago, </w:t>
-      </w:r>
-      <w:r>
-        <w:rPr>
-          <w:rFonts w:ascii="Times New Roman" w:hAnsi="Times New Roman" w:cs="Times New Roman"/>
-        </w:rPr>
-        <w:t>lends her criticism special weight.</w:t>
-      </w:r>
-      <w:r>
-        <w:rPr>
-          <w:rStyle w:val="EndnoteReference"/>
-          <w:rFonts w:ascii="Times New Roman" w:hAnsi="Times New Roman" w:cs="Times New Roman"/>
-        </w:rPr>
-        <w:endnoteReference w:id="4"/>
+        <w:t>Like her near-contemporary Fyodor Dostoevsky,</w:t>
+      </w:r>
+      <w:r>
+        <w:rPr>
+          <w:rStyle w:val="EndnoteReference"/>
+          <w:rFonts w:ascii="Times New Roman" w:hAnsi="Times New Roman" w:cs="Times New Roman"/>
+        </w:rPr>
+        <w:endnoteReference w:id="5"/>
       </w:r>
       <w:r>
         <w:rPr>
@@ -467,26 +367,19 @@
         <w:rPr>
           <w:rFonts w:ascii="Times New Roman" w:hAnsi="Times New Roman" w:cs="Times New Roman"/>
         </w:rPr>
-        <w:t>Like her near-contemporary Fyodor Dostoevsky,</w:t>
-      </w:r>
-      <w:r>
-        <w:rPr>
-          <w:rStyle w:val="EndnoteReference"/>
-          <w:rFonts w:ascii="Times New Roman" w:hAnsi="Times New Roman" w:cs="Times New Roman"/>
-        </w:rPr>
-        <w:endnoteReference w:id="5"/>
-      </w:r>
-      <w:r>
-        <w:rPr>
-          <w:rFonts w:ascii="Times New Roman" w:hAnsi="Times New Roman" w:cs="Times New Roman"/>
-        </w:rPr>
-        <w:t xml:space="preserve"> </w:t>
-      </w:r>
-      <w:r>
-        <w:rPr>
-          <w:rFonts w:ascii="Times New Roman" w:hAnsi="Times New Roman" w:cs="Times New Roman"/>
-        </w:rPr>
-        <w:t xml:space="preserve">Eliot criticizes rationalism in </w:t>
+        <w:t xml:space="preserve">Eliot criticizes </w:t>
+      </w:r>
+      <w:r>
+        <w:rPr>
+          <w:rFonts w:ascii="Times New Roman" w:hAnsi="Times New Roman" w:cs="Times New Roman"/>
+        </w:rPr>
+        <w:t>confident rationalist political reform</w:t>
+      </w:r>
+      <w:r>
+        <w:rPr>
+          <w:rFonts w:ascii="Times New Roman" w:hAnsi="Times New Roman" w:cs="Times New Roman"/>
+        </w:rPr>
+        <w:t xml:space="preserve"> in </w:t>
       </w:r>
       <w:r>
         <w:rPr>
@@ -1083,7 +976,19 @@
         <w:rPr>
           <w:rFonts w:ascii="Times New Roman" w:hAnsi="Times New Roman" w:cs="Times New Roman"/>
         </w:rPr>
-        <w:t>reception of Spinoza. Yet Eliot’s definition of rationalism is political. She</w:t>
+        <w:t xml:space="preserve">reception of Spinoza. </w:t>
+      </w:r>
+      <w:r>
+        <w:rPr>
+          <w:rFonts w:ascii="Times New Roman" w:hAnsi="Times New Roman" w:cs="Times New Roman"/>
+        </w:rPr>
+        <w:t xml:space="preserve">This is somewhat surprising since Eliot’s definition of rationalism is political. </w:t>
+      </w:r>
+      <w:r>
+        <w:rPr>
+          <w:rFonts w:ascii="Times New Roman" w:hAnsi="Times New Roman" w:cs="Times New Roman"/>
+        </w:rPr>
+        <w:t>She</w:t>
       </w:r>
       <w:r>
         <w:rPr>
@@ -1114,13 +1019,13 @@
         <w:rPr>
           <w:rFonts w:ascii="Times New Roman" w:hAnsi="Times New Roman" w:cs="Times New Roman"/>
         </w:rPr>
-        <w:t>However, the rationalist characters in Eliot’s novels are not themselves always tolerant of the religious and superstitious. They always run up against the sheer complexity of human beliefs and habits, especially irrational and religious attachments that have positive effects. Therefore, their reforms damage communit</w:t>
-      </w:r>
-      <w:r>
-        <w:rPr>
-          <w:rFonts w:ascii="Times New Roman" w:hAnsi="Times New Roman" w:cs="Times New Roman"/>
-        </w:rPr>
-        <w:t>ies</w:t>
+        <w:t xml:space="preserve">However, the rationalist characters in Eliot’s novels are not themselves always tolerant of the religious and superstitious. They always run up against the sheer complexity of human beliefs and habits, especially irrational and religious attachments that have positive effects. Therefore, their </w:t>
+      </w:r>
+      <w:r>
+        <w:rPr>
+          <w:rFonts w:ascii="Times New Roman" w:hAnsi="Times New Roman" w:cs="Times New Roman"/>
+        </w:rPr>
+        <w:t>rationalist reforms end up damaging communities</w:t>
       </w:r>
       <w:r>
         <w:rPr>
@@ -1174,19 +1079,7 @@
         <w:rPr>
           <w:rFonts w:ascii="Times New Roman" w:hAnsi="Times New Roman" w:cs="Times New Roman"/>
         </w:rPr>
-        <w:t xml:space="preserve"> novels’ </w:t>
-      </w:r>
-      <w:r>
-        <w:rPr>
-          <w:rFonts w:ascii="Times New Roman" w:hAnsi="Times New Roman" w:cs="Times New Roman"/>
-        </w:rPr>
-        <w:t xml:space="preserve">ultimate </w:t>
-      </w:r>
-      <w:r>
-        <w:rPr>
-          <w:rFonts w:ascii="Times New Roman" w:hAnsi="Times New Roman" w:cs="Times New Roman"/>
-        </w:rPr>
-        <w:t xml:space="preserve">evaluation of rationalist political reforms is </w:t>
+        <w:t xml:space="preserve"> novels’ evaluation of rationalist political reforms is </w:t>
       </w:r>
       <w:r>
         <w:rPr>
@@ -1381,7 +1274,43 @@
         <w:rPr>
           <w:rFonts w:ascii="Times New Roman" w:hAnsi="Times New Roman" w:cs="Times New Roman"/>
         </w:rPr>
-        <w:t>(1879)—ending as I begin with an overlooked text. I show how Eliot raises the complexity reflexivity problem</w:t>
+        <w:t>(1879)—ending as I begin with an overlooked text. I show how Eliot</w:t>
+      </w:r>
+      <w:r>
+        <w:rPr>
+          <w:rFonts w:ascii="Times New Roman" w:hAnsi="Times New Roman" w:cs="Times New Roman"/>
+        </w:rPr>
+        <w:t xml:space="preserve"> emerges as a modest Spinozist,</w:t>
+      </w:r>
+      <w:r>
+        <w:rPr>
+          <w:rFonts w:ascii="Times New Roman" w:hAnsi="Times New Roman" w:cs="Times New Roman"/>
+        </w:rPr>
+        <w:t xml:space="preserve"> rais</w:t>
+      </w:r>
+      <w:r>
+        <w:rPr>
+          <w:rFonts w:ascii="Times New Roman" w:hAnsi="Times New Roman" w:cs="Times New Roman"/>
+        </w:rPr>
+        <w:t>ing</w:t>
+      </w:r>
+      <w:r>
+        <w:rPr>
+          <w:rFonts w:ascii="Times New Roman" w:hAnsi="Times New Roman" w:cs="Times New Roman"/>
+        </w:rPr>
+        <w:t xml:space="preserve"> complexity</w:t>
+      </w:r>
+      <w:r>
+        <w:rPr>
+          <w:rFonts w:ascii="Times New Roman" w:hAnsi="Times New Roman" w:cs="Times New Roman"/>
+        </w:rPr>
+        <w:t xml:space="preserve"> and</w:t>
+      </w:r>
+      <w:r>
+        <w:rPr>
+          <w:rFonts w:ascii="Times New Roman" w:hAnsi="Times New Roman" w:cs="Times New Roman"/>
+        </w:rPr>
+        <w:t xml:space="preserve"> reflexivity problem</w:t>
       </w:r>
       <w:r>
         <w:rPr>
@@ -1393,6 +1322,12 @@
         <w:rPr>
           <w:rFonts w:ascii="Times New Roman" w:hAnsi="Times New Roman" w:cs="Times New Roman"/>
         </w:rPr>
+        <w:t xml:space="preserve"> for rationalism</w:t>
+      </w:r>
+      <w:r>
+        <w:rPr>
+          <w:rFonts w:ascii="Times New Roman" w:hAnsi="Times New Roman" w:cs="Times New Roman"/>
+        </w:rPr>
         <w:t xml:space="preserve"> in </w:t>
       </w:r>
       <w:r>
@@ -1423,25 +1358,43 @@
         <w:rPr>
           <w:rFonts w:ascii="Times New Roman" w:hAnsi="Times New Roman" w:cs="Times New Roman"/>
         </w:rPr>
-        <w:t>and emerges as</w:t>
-      </w:r>
-      <w:r>
-        <w:rPr>
-          <w:rFonts w:ascii="Times New Roman" w:hAnsi="Times New Roman" w:cs="Times New Roman"/>
-        </w:rPr>
-        <w:t xml:space="preserve"> a modest Spinozist who </w:t>
-      </w:r>
-      <w:r>
-        <w:rPr>
-          <w:rFonts w:ascii="Times New Roman" w:hAnsi="Times New Roman" w:cs="Times New Roman"/>
-        </w:rPr>
-        <w:t xml:space="preserve">underlines the limits of rationalism as a </w:t>
-      </w:r>
-      <w:r>
-        <w:rPr>
-          <w:rFonts w:ascii="Times New Roman" w:hAnsi="Times New Roman" w:cs="Times New Roman"/>
-        </w:rPr>
-        <w:t>political program.</w:t>
+        <w:t xml:space="preserve">and </w:t>
+      </w:r>
+      <w:r>
+        <w:rPr>
+          <w:rFonts w:ascii="Times New Roman" w:hAnsi="Times New Roman" w:cs="Times New Roman"/>
+        </w:rPr>
+        <w:t>underlining</w:t>
+      </w:r>
+      <w:r>
+        <w:rPr>
+          <w:rFonts w:ascii="Times New Roman" w:hAnsi="Times New Roman" w:cs="Times New Roman"/>
+        </w:rPr>
+        <w:t xml:space="preserve"> </w:t>
+      </w:r>
+      <w:r>
+        <w:rPr>
+          <w:rFonts w:ascii="Times New Roman" w:hAnsi="Times New Roman" w:cs="Times New Roman"/>
+        </w:rPr>
+        <w:t>its limits</w:t>
+      </w:r>
+      <w:r>
+        <w:rPr>
+          <w:rFonts w:ascii="Times New Roman" w:hAnsi="Times New Roman" w:cs="Times New Roman"/>
+        </w:rPr>
+        <w:t xml:space="preserve"> as a </w:t>
+      </w:r>
+      <w:r>
+        <w:rPr>
+          <w:rFonts w:ascii="Times New Roman" w:hAnsi="Times New Roman" w:cs="Times New Roman"/>
+        </w:rPr>
+        <w:t xml:space="preserve">reform </w:t>
+      </w:r>
+      <w:r>
+        <w:rPr>
+          <w:rFonts w:ascii="Times New Roman" w:hAnsi="Times New Roman" w:cs="Times New Roman"/>
+        </w:rPr>
+        <w:t>program.</w:t>
       </w:r>
     </w:p>
     <w:p>
@@ -1512,7 +1465,15 @@
         <w:rPr>
           <w:rFonts w:ascii="Times New Roman" w:hAnsi="Times New Roman" w:cs="Times New Roman"/>
         </w:rPr>
-        <w:t xml:space="preserve"> between rationalism and empiricism has not yet taken hold; Victorians consider David Hume’s empiricist arguments against miracles as </w:t>
+        <w:t xml:space="preserve"> between rationalism and empiricism has not yet taken hold; Victorian</w:t>
+      </w:r>
+      <w:bookmarkStart w:id="0" w:name="_GoBack"/>
+      <w:bookmarkEnd w:id="0"/>
+      <w:r>
+        <w:rPr>
+          <w:rFonts w:ascii="Times New Roman" w:hAnsi="Times New Roman" w:cs="Times New Roman"/>
+        </w:rPr>
+        <w:t xml:space="preserve">s consider David Hume’s empiricist arguments against miracles as </w:t>
       </w:r>
       <w:r>
         <w:rPr>
@@ -1632,13 +1593,7 @@
         <w:rPr>
           <w:rFonts w:ascii="Times New Roman" w:hAnsi="Times New Roman" w:cs="Times New Roman"/>
         </w:rPr>
-        <w:t xml:space="preserve"> </w:t>
-      </w:r>
-      <w:r>
-        <w:rPr>
-          <w:rFonts w:ascii="Times New Roman" w:hAnsi="Times New Roman" w:cs="Times New Roman"/>
-        </w:rPr>
-        <w:t xml:space="preserve">The Victorians recognize </w:t>
+        <w:t xml:space="preserve"> The Victorians recognize </w:t>
       </w:r>
       <w:r>
         <w:rPr>
@@ -1650,13 +1605,7 @@
         <w:rPr>
           <w:rFonts w:ascii="Times New Roman" w:hAnsi="Times New Roman" w:cs="Times New Roman"/>
         </w:rPr>
-        <w:t>Germany has overtaken England and France as the cutting-edge of rationalist thinking.</w:t>
-      </w:r>
-      <w:r>
-        <w:rPr>
-          <w:rFonts w:ascii="Times New Roman" w:hAnsi="Times New Roman" w:cs="Times New Roman"/>
-        </w:rPr>
-        <w:t xml:space="preserve"> </w:t>
+        <w:t xml:space="preserve">Germany has overtaken England and France as the cutting-edge of rationalist thinking. </w:t>
       </w:r>
       <w:r>
         <w:rPr>
@@ -3134,7 +3083,7 @@
           <w:rFonts w:ascii="Times New Roman" w:hAnsi="Times New Roman" w:cs="Times New Roman"/>
         </w:rPr>
         <w:tab/>
-        <w:t xml:space="preserve">Holt is oxymoronically a conservative radical, much like Eliot. Both witness riots in the aftermath of the Reform Bill of 1832, Eliot as a schoolgirl, Holt as a jaded radical leader trying to redirect a mob. Holt can and does speak for Eliot. In the “Address to Working Men,” Eliot/Holt instructs the newly enfranchised workingmen about the complexity problem regarding the “outside wisdom which lies in the supreme unalterable nature of things.” This </w:t>
+        <w:t xml:space="preserve">Holt is oxymoronically a conservative radical, much like Eliot. Both witness riots in the aftermath of the Reform Bill of 1832, Eliot as a schoolgirl, Holt as a jaded radical leader trying to redirect a mob. In the “Address to Working Men,” Holt instructs the newly enfranchised workingmen about the complexity problem regarding the “outside wisdom which lies in the supreme unalterable nature of things.” This </w:t>
       </w:r>
       <w:r>
         <w:rPr>
@@ -3146,7 +3095,7 @@
         <w:rPr>
           <w:rFonts w:ascii="Times New Roman" w:hAnsi="Times New Roman" w:cs="Times New Roman"/>
         </w:rPr>
-        <w:t>“deeper insight we get into the causes of human trouble,” Eliot/Holt writes, the less we should be inclined to blame one particular class for the nation’s problems.</w:t>
+        <w:t>“deeper insight we get into the causes of human trouble,” Holt writes, the less we should be inclined to blame one particular class for the nation’s problems.</w:t>
       </w:r>
       <w:r>
         <w:rPr>
@@ -3216,14 +3165,20 @@
         <w:rPr>
           <w:rFonts w:ascii="Times New Roman" w:hAnsi="Times New Roman" w:cs="Times New Roman"/>
         </w:rPr>
+        <w:t>see</w:t>
+      </w:r>
+      <w:r>
+        <w:rPr>
+          <w:rFonts w:ascii="Times New Roman" w:hAnsi="Times New Roman" w:cs="Times New Roman"/>
+        </w:rPr>
+        <w:t>s most men “see nothing in an election but self-</w:t>
+      </w:r>
+      <w:r>
+        <w:rPr>
+          <w:rFonts w:ascii="Times New Roman" w:hAnsi="Times New Roman" w:cs="Times New Roman"/>
+        </w:rPr>
         <w:lastRenderedPageBreak/>
-        <w:t>see</w:t>
-      </w:r>
-      <w:r>
-        <w:rPr>
-          <w:rFonts w:ascii="Times New Roman" w:hAnsi="Times New Roman" w:cs="Times New Roman"/>
-        </w:rPr>
-        <w:t>s most men “see nothing in an election but self-interest” and “greed” (FH 170).</w:t>
+        <w:t>interest” and “greed” (FH 170).</w:t>
       </w:r>
       <w:r>
         <w:rPr>
@@ -3236,7 +3191,7 @@
         <w:rPr>
           <w:rFonts w:ascii="Times New Roman" w:hAnsi="Times New Roman" w:cs="Times New Roman"/>
         </w:rPr>
-        <w:t xml:space="preserve"> Eliot/Holt reprise</w:t>
+        <w:t xml:space="preserve"> Holt reprise</w:t>
       </w:r>
       <w:r>
         <w:rPr>
@@ -3320,7 +3275,19 @@
         <w:rPr>
           <w:rFonts w:ascii="Times New Roman" w:hAnsi="Times New Roman" w:cs="Times New Roman"/>
         </w:rPr>
-        <w:t xml:space="preserve">. Eliot/Holt warns </w:t>
+        <w:t xml:space="preserve">. </w:t>
+      </w:r>
+      <w:r>
+        <w:rPr>
+          <w:rFonts w:ascii="Times New Roman" w:hAnsi="Times New Roman" w:cs="Times New Roman"/>
+        </w:rPr>
+        <w:t>Holt</w:t>
+      </w:r>
+      <w:r>
+        <w:rPr>
+          <w:rFonts w:ascii="Times New Roman" w:hAnsi="Times New Roman" w:cs="Times New Roman"/>
+        </w:rPr>
+        <w:t xml:space="preserve"> warns </w:t>
       </w:r>
       <w:r>
         <w:rPr>
@@ -3370,6 +3337,12 @@
           <w:rFonts w:ascii="Times New Roman" w:hAnsi="Times New Roman" w:cs="Times New Roman"/>
         </w:rPr>
         <w:endnoteReference w:id="51"/>
+      </w:r>
+      <w:r>
+        <w:rPr>
+          <w:rFonts w:ascii="Times New Roman" w:hAnsi="Times New Roman" w:cs="Times New Roman"/>
+        </w:rPr>
+        <w:t xml:space="preserve"> As we shall see, Holt probably speaks for Eliot.</w:t>
       </w:r>
     </w:p>
     <w:p>
@@ -3677,15 +3650,7 @@
         <w:rPr>
           <w:rFonts w:ascii="Times New Roman" w:hAnsi="Times New Roman" w:cs="Times New Roman"/>
         </w:rPr>
-        <w:t xml:space="preserve"> Germans</w:t>
-      </w:r>
-      <w:bookmarkStart w:id="0" w:name="_GoBack"/>
-      <w:bookmarkEnd w:id="0"/>
-      <w:r>
-        <w:rPr>
-          <w:rFonts w:ascii="Times New Roman" w:hAnsi="Times New Roman" w:cs="Times New Roman"/>
-        </w:rPr>
-        <w:t xml:space="preserve"> have </w:t>
+        <w:t xml:space="preserve"> Germans have </w:t>
       </w:r>
       <w:r>
         <w:rPr>
@@ -4178,7 +4143,19 @@
         <w:rPr>
           <w:rFonts w:ascii="Times New Roman" w:hAnsi="Times New Roman" w:cs="Times New Roman"/>
         </w:rPr>
-        <w:t>aware the complexity of the world exceeds his understanding.</w:t>
+        <w:t>aware</w:t>
+      </w:r>
+      <w:r>
+        <w:rPr>
+          <w:rFonts w:ascii="Times New Roman" w:hAnsi="Times New Roman" w:cs="Times New Roman"/>
+        </w:rPr>
+        <w:t xml:space="preserve"> that</w:t>
+      </w:r>
+      <w:r>
+        <w:rPr>
+          <w:rFonts w:ascii="Times New Roman" w:hAnsi="Times New Roman" w:cs="Times New Roman"/>
+        </w:rPr>
+        <w:t xml:space="preserve"> the complexity of the world exceeds his understanding.</w:t>
       </w:r>
     </w:p>
     <w:p>
@@ -4397,7 +4374,7 @@
         <w:rPr>
           <w:rFonts w:ascii="Times New Roman" w:hAnsi="Times New Roman" w:cs="Times New Roman"/>
         </w:rPr>
-        <w:t xml:space="preserve">Deronda’s friend Hans Meyrick attributes </w:t>
+        <w:t xml:space="preserve">Hans Meyrick attributes </w:t>
       </w:r>
       <w:r>
         <w:rPr>
@@ -4640,7 +4617,25 @@
         <w:rPr>
           <w:rFonts w:ascii="Times New Roman" w:hAnsi="Times New Roman" w:cs="Times New Roman"/>
         </w:rPr>
-        <w:t>, only a psychological master theory</w:t>
+        <w:t>. We would</w:t>
+      </w:r>
+      <w:r>
+        <w:rPr>
+          <w:rFonts w:ascii="Times New Roman" w:hAnsi="Times New Roman" w:cs="Times New Roman"/>
+        </w:rPr>
+        <w:t xml:space="preserve"> only</w:t>
+      </w:r>
+      <w:r>
+        <w:rPr>
+          <w:rFonts w:ascii="Times New Roman" w:hAnsi="Times New Roman" w:cs="Times New Roman"/>
+        </w:rPr>
+        <w:t xml:space="preserve"> need</w:t>
+      </w:r>
+      <w:r>
+        <w:rPr>
+          <w:rFonts w:ascii="Times New Roman" w:hAnsi="Times New Roman" w:cs="Times New Roman"/>
+        </w:rPr>
+        <w:t xml:space="preserve"> a psychological master theory</w:t>
       </w:r>
       <w:r>
         <w:rPr>
@@ -5040,13 +5035,26 @@
         <w:rPr>
           <w:rFonts w:ascii="Times New Roman" w:hAnsi="Times New Roman" w:cs="Times New Roman"/>
         </w:rPr>
-        <w:t xml:space="preserve">, intelligence, duty radiate from a </w:t>
+        <w:t>, intelligence,</w:t>
+      </w:r>
+      <w:r>
+        <w:rPr>
+          <w:rFonts w:ascii="Times New Roman" w:hAnsi="Times New Roman" w:cs="Times New Roman"/>
+        </w:rPr>
+        <w:t xml:space="preserve"> [and]</w:t>
+      </w:r>
+      <w:r>
+        <w:rPr>
+          <w:rFonts w:ascii="Times New Roman" w:hAnsi="Times New Roman" w:cs="Times New Roman"/>
+        </w:rPr>
+        <w:t xml:space="preserve"> duty radiate from a </w:t>
       </w:r>
       <w:proofErr w:type="spellStart"/>
       <w:r>
         <w:rPr>
           <w:rFonts w:ascii="Times New Roman" w:hAnsi="Times New Roman" w:cs="Times New Roman"/>
         </w:rPr>
+        <w:lastRenderedPageBreak/>
         <w:t>centre</w:t>
       </w:r>
       <w:proofErr w:type="spellEnd"/>
@@ -5054,14 +5062,7 @@
         <w:rPr>
           <w:rFonts w:ascii="Times New Roman" w:hAnsi="Times New Roman" w:cs="Times New Roman"/>
         </w:rPr>
-        <w:t xml:space="preserve">,” </w:t>
-      </w:r>
-      <w:r>
-        <w:rPr>
-          <w:rFonts w:ascii="Times New Roman" w:hAnsi="Times New Roman" w:cs="Times New Roman"/>
-        </w:rPr>
-        <w:lastRenderedPageBreak/>
-        <w:t>which for most must be felt “unreflectingly,” attachments that render “cosmopolitanism” and “communism” not yet possible (ITS 206). He is much like Eliot</w:t>
+        <w:t>,” which for most must be felt “unreflectingly,” attachments that render “cosmopolitanism” and “communism” not yet possible (ITS 206). He is much like Eliot</w:t>
       </w:r>
       <w:r>
         <w:rPr>
@@ -5566,25 +5567,23 @@
           <w:sz w:val="24"/>
           <w:szCs w:val="24"/>
         </w:rPr>
-        <w:t xml:space="preserve">, 16 November 2019. See also Kathryn Hughes on why Eliot would have reluctantly supported New </w:t>
-      </w:r>
-      <w:proofErr w:type="spellStart"/>
-      <w:r>
-        <w:rPr>
-          <w:rFonts w:ascii="Times New Roman" w:hAnsi="Times New Roman" w:cs="Times New Roman"/>
-          <w:sz w:val="24"/>
-          <w:szCs w:val="24"/>
-        </w:rPr>
-        <w:t>Labour</w:t>
-      </w:r>
-      <w:proofErr w:type="spellEnd"/>
-      <w:r>
-        <w:rPr>
-          <w:rFonts w:ascii="Times New Roman" w:hAnsi="Times New Roman" w:cs="Times New Roman"/>
-          <w:sz w:val="24"/>
-          <w:szCs w:val="24"/>
-        </w:rPr>
-        <w:t xml:space="preserve"> in “If George Eliot could vote,” </w:t>
+        <w:t>, 16 November 2019. See also Kathryn Hughes</w:t>
+      </w:r>
+      <w:r>
+        <w:rPr>
+          <w:rFonts w:ascii="Times New Roman" w:hAnsi="Times New Roman" w:cs="Times New Roman"/>
+          <w:sz w:val="24"/>
+          <w:szCs w:val="24"/>
+        </w:rPr>
+        <w:t xml:space="preserve">, </w:t>
+      </w:r>
+      <w:r>
+        <w:rPr>
+          <w:rFonts w:ascii="Times New Roman" w:hAnsi="Times New Roman" w:cs="Times New Roman"/>
+          <w:sz w:val="24"/>
+          <w:szCs w:val="24"/>
+        </w:rPr>
+        <w:t xml:space="preserve">“If George Eliot could vote,” </w:t>
       </w:r>
       <w:r>
         <w:rPr>
@@ -5722,7 +5721,41 @@
           <w:sz w:val="24"/>
           <w:szCs w:val="24"/>
         </w:rPr>
-        <w:t xml:space="preserve"> These scholars are concerned with liberalism in a broader sense than political liberalism, though the two are not entirely disconnected. Sebastian </w:t>
+        <w:t xml:space="preserve"> These scholars are concerned with liberalism in a broader sense than political </w:t>
+      </w:r>
+      <w:proofErr w:type="gramStart"/>
+      <w:r>
+        <w:rPr>
+          <w:rFonts w:ascii="Times New Roman" w:hAnsi="Times New Roman" w:cs="Times New Roman"/>
+          <w:sz w:val="24"/>
+          <w:szCs w:val="24"/>
+        </w:rPr>
+        <w:t>liberalism</w:t>
+      </w:r>
+      <w:r>
+        <w:rPr>
+          <w:rFonts w:ascii="Times New Roman" w:hAnsi="Times New Roman" w:cs="Times New Roman"/>
+          <w:sz w:val="24"/>
+          <w:szCs w:val="24"/>
+        </w:rPr>
+        <w:t>.</w:t>
+      </w:r>
+      <w:r>
+        <w:rPr>
+          <w:rFonts w:ascii="Times New Roman" w:hAnsi="Times New Roman" w:cs="Times New Roman"/>
+          <w:sz w:val="24"/>
+          <w:szCs w:val="24"/>
+        </w:rPr>
+        <w:t>.</w:t>
+      </w:r>
+      <w:proofErr w:type="gramEnd"/>
+      <w:r>
+        <w:rPr>
+          <w:rFonts w:ascii="Times New Roman" w:hAnsi="Times New Roman" w:cs="Times New Roman"/>
+          <w:sz w:val="24"/>
+          <w:szCs w:val="24"/>
+        </w:rPr>
+        <w:t xml:space="preserve"> Sebastian </w:t>
       </w:r>
       <w:proofErr w:type="spellStart"/>
       <w:r>
@@ -7262,15 +7295,7 @@
           <w:sz w:val="24"/>
           <w:szCs w:val="24"/>
         </w:rPr>
-        <w:t xml:space="preserve"> </w:t>
-      </w:r>
-      <w:r>
-        <w:rPr>
-          <w:rFonts w:ascii="Times New Roman" w:hAnsi="Times New Roman" w:cs="Times New Roman"/>
-          <w:sz w:val="24"/>
-          <w:szCs w:val="24"/>
-        </w:rPr>
-        <w:t xml:space="preserve">W.E.H. Lecky, </w:t>
+        <w:t xml:space="preserve"> W.E.H. Lecky, </w:t>
       </w:r>
       <w:r>
         <w:rPr>
@@ -8025,23 +8050,7 @@
           <w:sz w:val="24"/>
           <w:szCs w:val="24"/>
         </w:rPr>
-        <w:t xml:space="preserve"> Isobel Armstrong, “George Eliot, Spinoza, and the Emotions,” 298-9</w:t>
-      </w:r>
-      <w:r>
-        <w:rPr>
-          <w:rFonts w:ascii="Times New Roman" w:hAnsi="Times New Roman" w:cs="Times New Roman"/>
-          <w:sz w:val="24"/>
-          <w:szCs w:val="24"/>
-        </w:rPr>
-        <w:t xml:space="preserve">; </w:t>
-      </w:r>
-      <w:r>
-        <w:rPr>
-          <w:rFonts w:ascii="Times New Roman" w:hAnsi="Times New Roman" w:cs="Times New Roman"/>
-          <w:sz w:val="24"/>
-          <w:szCs w:val="24"/>
-        </w:rPr>
-        <w:t>Simon Calder, “George Eliot, Spinoza, and the Ethics of Literature,” 170.</w:t>
+        <w:t xml:space="preserve"> Isobel Armstrong, “George Eliot, Spinoza, and the Emotions,” 298-9; Simon Calder, “George Eliot, Spinoza, and the Ethics of Literature,” 170.</w:t>
       </w:r>
     </w:p>
   </w:endnote>
@@ -8393,16 +8402,15 @@
           <w:sz w:val="24"/>
           <w:szCs w:val="24"/>
         </w:rPr>
-        <w:t xml:space="preserve"> George Eliot, “The Natural History of German Life,” </w:t>
-      </w:r>
-      <w:r>
-        <w:rPr>
-          <w:rFonts w:ascii="Times New Roman" w:hAnsi="Times New Roman" w:cs="Times New Roman"/>
-          <w:i/>
-          <w:sz w:val="24"/>
-          <w:szCs w:val="24"/>
-        </w:rPr>
-        <w:t>Essays of George Eliot</w:t>
+        <w:t xml:space="preserve"> </w:t>
+      </w:r>
+      <w:r>
+        <w:rPr>
+          <w:rFonts w:ascii="Times New Roman" w:hAnsi="Times New Roman" w:cs="Times New Roman"/>
+          <w:sz w:val="24"/>
+          <w:szCs w:val="24"/>
+        </w:rPr>
+        <w:t>Ibid.</w:t>
       </w:r>
       <w:r>
         <w:rPr>
@@ -8439,16 +8447,15 @@
           <w:sz w:val="24"/>
           <w:szCs w:val="24"/>
         </w:rPr>
-        <w:t xml:space="preserve"> George Eliot, “The Natural History of German Life,” </w:t>
-      </w:r>
-      <w:r>
-        <w:rPr>
-          <w:rFonts w:ascii="Times New Roman" w:hAnsi="Times New Roman" w:cs="Times New Roman"/>
-          <w:i/>
-          <w:sz w:val="24"/>
-          <w:szCs w:val="24"/>
-        </w:rPr>
-        <w:t>Essays of George Eliot</w:t>
+        <w:t xml:space="preserve"> </w:t>
+      </w:r>
+      <w:r>
+        <w:rPr>
+          <w:rFonts w:ascii="Times New Roman" w:hAnsi="Times New Roman" w:cs="Times New Roman"/>
+          <w:sz w:val="24"/>
+          <w:szCs w:val="24"/>
+        </w:rPr>
+        <w:t>Ibid.</w:t>
       </w:r>
       <w:r>
         <w:rPr>
@@ -8485,16 +8492,15 @@
           <w:sz w:val="24"/>
           <w:szCs w:val="24"/>
         </w:rPr>
-        <w:t xml:space="preserve"> George Eliot, “The Natural History of German Life,” </w:t>
-      </w:r>
-      <w:r>
-        <w:rPr>
-          <w:rFonts w:ascii="Times New Roman" w:hAnsi="Times New Roman" w:cs="Times New Roman"/>
-          <w:i/>
-          <w:sz w:val="24"/>
-          <w:szCs w:val="24"/>
-        </w:rPr>
-        <w:t>Essays of George Eliot</w:t>
+        <w:t xml:space="preserve"> </w:t>
+      </w:r>
+      <w:r>
+        <w:rPr>
+          <w:rFonts w:ascii="Times New Roman" w:hAnsi="Times New Roman" w:cs="Times New Roman"/>
+          <w:sz w:val="24"/>
+          <w:szCs w:val="24"/>
+        </w:rPr>
+        <w:t>Ibid.</w:t>
       </w:r>
       <w:r>
         <w:rPr>
@@ -8640,15 +8646,7 @@
           <w:sz w:val="24"/>
           <w:szCs w:val="24"/>
         </w:rPr>
-        <w:t xml:space="preserve"> Brian Fay, </w:t>
-      </w:r>
-      <w:r>
-        <w:rPr>
-          <w:rFonts w:ascii="Times New Roman" w:hAnsi="Times New Roman" w:cs="Times New Roman"/>
-          <w:sz w:val="24"/>
-          <w:szCs w:val="24"/>
-        </w:rPr>
-        <w:t xml:space="preserve">“What George Eliot of </w:t>
+        <w:t xml:space="preserve"> Brian Fay, “What George Eliot of </w:t>
       </w:r>
       <w:r>
         <w:rPr>
@@ -8665,15 +8663,7 @@
           <w:sz w:val="24"/>
           <w:szCs w:val="24"/>
         </w:rPr>
-        <w:t xml:space="preserve"> Could Have Taught Spinoza,” 134n19</w:t>
-      </w:r>
-      <w:r>
-        <w:rPr>
-          <w:rFonts w:ascii="Times New Roman" w:hAnsi="Times New Roman" w:cs="Times New Roman"/>
-          <w:sz w:val="24"/>
-          <w:szCs w:val="24"/>
-        </w:rPr>
-        <w:t>.</w:t>
+        <w:t xml:space="preserve"> Could Have Taught Spinoza,” 134n19.</w:t>
       </w:r>
     </w:p>
   </w:endnote>
@@ -8702,14 +8692,6 @@
           <w:sz w:val="24"/>
           <w:szCs w:val="24"/>
         </w:rPr>
-        <w:t xml:space="preserve"> Brian Fay,</w:t>
-      </w:r>
-      <w:r>
-        <w:rPr>
-          <w:rFonts w:ascii="Times New Roman" w:hAnsi="Times New Roman" w:cs="Times New Roman"/>
-          <w:sz w:val="24"/>
-          <w:szCs w:val="24"/>
-        </w:rPr>
         <w:t xml:space="preserve"> </w:t>
       </w:r>
       <w:r>
@@ -8718,32 +8700,7 @@
           <w:sz w:val="24"/>
           <w:szCs w:val="24"/>
         </w:rPr>
-        <w:t xml:space="preserve">“What George Eliot of </w:t>
-      </w:r>
-      <w:r>
-        <w:rPr>
-          <w:rFonts w:ascii="Times New Roman" w:hAnsi="Times New Roman" w:cs="Times New Roman"/>
-          <w:i/>
-          <w:sz w:val="24"/>
-          <w:szCs w:val="24"/>
-        </w:rPr>
-        <w:t>Middlemarch</w:t>
-      </w:r>
-      <w:r>
-        <w:rPr>
-          <w:rFonts w:ascii="Times New Roman" w:hAnsi="Times New Roman" w:cs="Times New Roman"/>
-          <w:sz w:val="24"/>
-          <w:szCs w:val="24"/>
-        </w:rPr>
-        <w:t xml:space="preserve"> Could Have Taught Spinoza,</w:t>
-      </w:r>
-      <w:r>
-        <w:rPr>
-          <w:rFonts w:ascii="Times New Roman" w:hAnsi="Times New Roman" w:cs="Times New Roman"/>
-          <w:sz w:val="24"/>
-          <w:szCs w:val="24"/>
-        </w:rPr>
-        <w:t>”</w:t>
+        <w:t>Ibid.,</w:t>
       </w:r>
       <w:r>
         <w:rPr>
@@ -9055,7 +9012,23 @@
           <w:sz w:val="24"/>
           <w:szCs w:val="24"/>
         </w:rPr>
-        <w:t xml:space="preserve"> The influence of Kabbalah upon Spinoza arouses intense scholarly interest presently. See especially Miquel </w:t>
+        <w:t xml:space="preserve"> The influence of Kabbalah upon Spinoza </w:t>
+      </w:r>
+      <w:r>
+        <w:rPr>
+          <w:rFonts w:ascii="Times New Roman" w:hAnsi="Times New Roman" w:cs="Times New Roman"/>
+          <w:sz w:val="24"/>
+          <w:szCs w:val="24"/>
+        </w:rPr>
+        <w:t xml:space="preserve">presently </w:t>
+      </w:r>
+      <w:r>
+        <w:rPr>
+          <w:rFonts w:ascii="Times New Roman" w:hAnsi="Times New Roman" w:cs="Times New Roman"/>
+          <w:sz w:val="24"/>
+          <w:szCs w:val="24"/>
+        </w:rPr>
+        <w:t xml:space="preserve">arouses intense scholarly interest. See especially Miquel </w:t>
       </w:r>
       <w:proofErr w:type="spellStart"/>
       <w:r>
@@ -9578,7 +9551,7 @@
       <w:rPr>
         <w:rFonts w:ascii="Times New Roman" w:hAnsi="Times New Roman" w:cs="Times New Roman"/>
       </w:rPr>
-      <w:t>This is a draft.</w:t>
+      <w:t>This is a final draft.</w:t>
     </w:r>
   </w:p>
 </w:hdr>
@@ -10325,6 +10298,7 @@
   <w:style w:type="character" w:default="1" w:styleId="DefaultParagraphFont">
     <w:name w:val="Default Paragraph Font"/>
     <w:uiPriority w:val="1"/>
+    <w:semiHidden/>
     <w:unhideWhenUsed/>
   </w:style>
   <w:style w:type="table" w:default="1" w:styleId="TableNormal">
@@ -10833,7 +10807,7 @@
 </file>
 
 <file path=customXml/itemProps1.xml><?xml version="1.0" encoding="utf-8"?>
-<ds:datastoreItem xmlns:ds="http://schemas.openxmlformats.org/officeDocument/2006/customXml" ds:itemID="{33A8FD2A-A95C-4950-A295-7BC317180668}">
+<ds:datastoreItem xmlns:ds="http://schemas.openxmlformats.org/officeDocument/2006/customXml" ds:itemID="{7747EAD4-C4D9-4D73-ACAB-D36578AFEC83}">
   <ds:schemaRefs>
     <ds:schemaRef ds:uri="http://schemas.openxmlformats.org/officeDocument/2006/bibliography"/>
   </ds:schemaRefs>

</xml_diff>